<commit_message>
futher explanation on Hubs(Table) based on repository requirement
</commit_message>
<xml_diff>
--- a/TablesonHubs.docx
+++ b/TablesonHubs.docx
@@ -5,24 +5,27 @@
     <w:tbl>
       <w:tblPr>
         <w:tblStyle w:val="TableGrid"/>
-        <w:tblW w:w="0" w:type="auto"/>
+        <w:tblW w:w="13726" w:type="dxa"/>
         <w:tblLayout w:type="fixed"/>
         <w:tblLook w:val="04A0" w:firstRow="1" w:lastRow="0" w:firstColumn="1" w:lastColumn="0" w:noHBand="0" w:noVBand="1"/>
       </w:tblPr>
       <w:tblGrid>
-        <w:gridCol w:w="1153"/>
-        <w:gridCol w:w="1546"/>
-        <w:gridCol w:w="709"/>
-        <w:gridCol w:w="965"/>
-        <w:gridCol w:w="827"/>
-        <w:gridCol w:w="1662"/>
-        <w:gridCol w:w="1249"/>
-        <w:gridCol w:w="884"/>
+        <w:gridCol w:w="1759"/>
+        <w:gridCol w:w="2359"/>
+        <w:gridCol w:w="1082"/>
+        <w:gridCol w:w="1473"/>
+        <w:gridCol w:w="1262"/>
+        <w:gridCol w:w="2536"/>
+        <w:gridCol w:w="1906"/>
+        <w:gridCol w:w="1349"/>
       </w:tblGrid>
       <w:tr>
-        <w:tc>
-          <w:tcPr>
-            <w:tcW w:w="1153" w:type="dxa"/>
+        <w:trPr>
+          <w:trHeight w:val="3410"/>
+        </w:trPr>
+        <w:tc>
+          <w:tcPr>
+            <w:tcW w:w="1759" w:type="dxa"/>
           </w:tcPr>
           <w:p>
             <w:pPr>
@@ -43,7 +46,7 @@
         </w:tc>
         <w:tc>
           <w:tcPr>
-            <w:tcW w:w="1546" w:type="dxa"/>
+            <w:tcW w:w="2359" w:type="dxa"/>
           </w:tcPr>
           <w:p>
             <w:pPr>
@@ -80,7 +83,7 @@
         </w:tc>
         <w:tc>
           <w:tcPr>
-            <w:tcW w:w="709" w:type="dxa"/>
+            <w:tcW w:w="1082" w:type="dxa"/>
           </w:tcPr>
           <w:p>
             <w:pPr>
@@ -97,7 +100,7 @@
         </w:tc>
         <w:tc>
           <w:tcPr>
-            <w:tcW w:w="965" w:type="dxa"/>
+            <w:tcW w:w="1473" w:type="dxa"/>
           </w:tcPr>
           <w:p>
             <w:pPr>
@@ -155,46 +158,118 @@
         </w:tc>
         <w:tc>
           <w:tcPr>
-            <w:tcW w:w="827" w:type="dxa"/>
-          </w:tcPr>
-          <w:p>
-            <w:pPr>
-              <w:spacing w:line="360" w:lineRule="auto"/>
-              <w:rPr>
-                <w:sz w:val="24"/>
-                <w:szCs w:val="24"/>
-              </w:rPr>
-            </w:pPr>
+            <w:tcW w:w="1262" w:type="dxa"/>
+          </w:tcPr>
+          <w:p>
+            <w:pPr>
+              <w:spacing w:line="360" w:lineRule="auto"/>
+              <w:rPr>
+                <w:sz w:val="24"/>
+                <w:szCs w:val="24"/>
+              </w:rPr>
+            </w:pPr>
+            <w:r>
+              <w:rPr>
+                <w:sz w:val="24"/>
+                <w:szCs w:val="24"/>
+              </w:rPr>
+              <w:t>Storage format</w:t>
+            </w:r>
+          </w:p>
+        </w:tc>
+        <w:tc>
+          <w:tcPr>
+            <w:tcW w:w="2536" w:type="dxa"/>
+          </w:tcPr>
+          <w:p>
+            <w:pPr>
+              <w:spacing w:line="360" w:lineRule="auto"/>
+              <w:rPr>
+                <w:sz w:val="24"/>
+                <w:szCs w:val="24"/>
+              </w:rPr>
+            </w:pPr>
+            <w:proofErr w:type="gramStart"/>
+            <w:r>
+              <w:rPr>
+                <w:sz w:val="24"/>
+                <w:szCs w:val="24"/>
+              </w:rPr>
+              <w:t>Builders(</w:t>
+            </w:r>
+            <w:proofErr w:type="gramEnd"/>
+            <w:r>
+              <w:rPr>
+                <w:sz w:val="24"/>
+                <w:szCs w:val="24"/>
+              </w:rPr>
+              <w:t xml:space="preserve">it </w:t>
+            </w:r>
+            <w:r>
+              <w:rPr>
+                <w:sz w:val="24"/>
+                <w:szCs w:val="24"/>
+              </w:rPr>
+              <w:t xml:space="preserve"> is an</w:t>
+            </w:r>
+            <w:r>
+              <w:rPr>
+                <w:sz w:val="24"/>
+                <w:szCs w:val="24"/>
+              </w:rPr>
+              <w:t xml:space="preserve"> </w:t>
+            </w:r>
             <w:proofErr w:type="spellStart"/>
             <w:r>
               <w:rPr>
                 <w:sz w:val="24"/>
                 <w:szCs w:val="24"/>
               </w:rPr>
-              <w:t>recipies</w:t>
+              <w:t>instance,deployed</w:t>
             </w:r>
             <w:proofErr w:type="spellEnd"/>
-          </w:p>
-        </w:tc>
-        <w:tc>
-          <w:tcPr>
-            <w:tcW w:w="1662" w:type="dxa"/>
-          </w:tcPr>
-          <w:p>
-            <w:pPr>
-              <w:spacing w:line="360" w:lineRule="auto"/>
-              <w:rPr>
-                <w:sz w:val="24"/>
-                <w:szCs w:val="24"/>
-              </w:rPr>
-            </w:pPr>
+            <w:r>
+              <w:rPr>
+                <w:sz w:val="24"/>
+                <w:szCs w:val="24"/>
+              </w:rPr>
+              <w:t xml:space="preserve"> on demand when it’s needed, on Google Cloud.</w:t>
+            </w:r>
+          </w:p>
+        </w:tc>
+        <w:tc>
+          <w:tcPr>
+            <w:tcW w:w="1906" w:type="dxa"/>
+          </w:tcPr>
+          <w:p>
+            <w:pPr>
+              <w:spacing w:line="360" w:lineRule="auto"/>
+              <w:rPr>
+                <w:sz w:val="24"/>
+                <w:szCs w:val="24"/>
+              </w:rPr>
+            </w:pPr>
+            <w:r>
+              <w:rPr>
+                <w:sz w:val="24"/>
+                <w:szCs w:val="24"/>
+              </w:rPr>
+              <w:t>Graphical user portal</w:t>
+            </w:r>
+            <w:r>
+              <w:rPr>
+                <w:sz w:val="24"/>
+                <w:szCs w:val="24"/>
+              </w:rPr>
+              <w:t xml:space="preserve"> </w:t>
+            </w:r>
             <w:proofErr w:type="gramStart"/>
             <w:r>
               <w:rPr>
                 <w:sz w:val="24"/>
                 <w:szCs w:val="24"/>
               </w:rPr>
-              <w:t>Builders(</w:t>
+              <w:t>system(</w:t>
             </w:r>
             <w:proofErr w:type="gramEnd"/>
             <w:r>
@@ -202,80 +277,6 @@
                 <w:sz w:val="24"/>
                 <w:szCs w:val="24"/>
               </w:rPr>
-              <w:t xml:space="preserve">it </w:t>
-            </w:r>
-            <w:r>
-              <w:rPr>
-                <w:sz w:val="24"/>
-                <w:szCs w:val="24"/>
-              </w:rPr>
-              <w:t xml:space="preserve"> is an</w:t>
-            </w:r>
-            <w:r>
-              <w:rPr>
-                <w:sz w:val="24"/>
-                <w:szCs w:val="24"/>
-              </w:rPr>
-              <w:t xml:space="preserve"> </w:t>
-            </w:r>
-            <w:proofErr w:type="spellStart"/>
-            <w:r>
-              <w:rPr>
-                <w:sz w:val="24"/>
-                <w:szCs w:val="24"/>
-              </w:rPr>
-              <w:t>instance,deployed</w:t>
-            </w:r>
-            <w:proofErr w:type="spellEnd"/>
-            <w:r>
-              <w:rPr>
-                <w:sz w:val="24"/>
-                <w:szCs w:val="24"/>
-              </w:rPr>
-              <w:t xml:space="preserve"> on demand when it’s needed, on Google Cloud.</w:t>
-            </w:r>
-          </w:p>
-        </w:tc>
-        <w:tc>
-          <w:tcPr>
-            <w:tcW w:w="1249" w:type="dxa"/>
-          </w:tcPr>
-          <w:p>
-            <w:pPr>
-              <w:spacing w:line="360" w:lineRule="auto"/>
-              <w:rPr>
-                <w:sz w:val="24"/>
-                <w:szCs w:val="24"/>
-              </w:rPr>
-            </w:pPr>
-            <w:r>
-              <w:rPr>
-                <w:sz w:val="24"/>
-                <w:szCs w:val="24"/>
-              </w:rPr>
-              <w:t>Graphical user portal</w:t>
-            </w:r>
-            <w:r>
-              <w:rPr>
-                <w:sz w:val="24"/>
-                <w:szCs w:val="24"/>
-              </w:rPr>
-              <w:t xml:space="preserve"> </w:t>
-            </w:r>
-            <w:proofErr w:type="gramStart"/>
-            <w:r>
-              <w:rPr>
-                <w:sz w:val="24"/>
-                <w:szCs w:val="24"/>
-              </w:rPr>
-              <w:t>system(</w:t>
-            </w:r>
-            <w:proofErr w:type="gramEnd"/>
-            <w:r>
-              <w:rPr>
-                <w:sz w:val="24"/>
-                <w:szCs w:val="24"/>
-              </w:rPr>
               <w:t>:User can easily browse, search repositories and manage projects.</w:t>
             </w:r>
             <w:r>
@@ -289,7 +290,7 @@
         </w:tc>
         <w:tc>
           <w:tcPr>
-            <w:tcW w:w="884" w:type="dxa"/>
+            <w:tcW w:w="1349" w:type="dxa"/>
           </w:tcPr>
           <w:p>
             <w:pPr>
@@ -310,9 +311,12 @@
         </w:tc>
       </w:tr>
       <w:tr>
-        <w:tc>
-          <w:tcPr>
-            <w:tcW w:w="1153" w:type="dxa"/>
+        <w:trPr>
+          <w:trHeight w:val="455"/>
+        </w:trPr>
+        <w:tc>
+          <w:tcPr>
+            <w:tcW w:w="1759" w:type="dxa"/>
           </w:tcPr>
           <w:p>
             <w:pPr>
@@ -333,21 +337,21 @@
         </w:tc>
         <w:tc>
           <w:tcPr>
-            <w:tcW w:w="1546" w:type="dxa"/>
-          </w:tcPr>
-          <w:p>
-            <w:pPr>
-              <w:spacing w:line="360" w:lineRule="auto"/>
-              <w:rPr>
-                <w:sz w:val="24"/>
-                <w:szCs w:val="24"/>
-              </w:rPr>
-            </w:pPr>
-          </w:p>
-        </w:tc>
-        <w:tc>
-          <w:tcPr>
-            <w:tcW w:w="709" w:type="dxa"/>
+            <w:tcW w:w="2359" w:type="dxa"/>
+          </w:tcPr>
+          <w:p>
+            <w:pPr>
+              <w:spacing w:line="360" w:lineRule="auto"/>
+              <w:rPr>
+                <w:sz w:val="24"/>
+                <w:szCs w:val="24"/>
+              </w:rPr>
+            </w:pPr>
+          </w:p>
+        </w:tc>
+        <w:tc>
+          <w:tcPr>
+            <w:tcW w:w="1082" w:type="dxa"/>
           </w:tcPr>
           <w:p>
             <w:pPr>
@@ -368,7 +372,7 @@
         </w:tc>
         <w:tc>
           <w:tcPr>
-            <w:tcW w:w="965" w:type="dxa"/>
+            <w:tcW w:w="1473" w:type="dxa"/>
           </w:tcPr>
           <w:p>
             <w:pPr>
@@ -389,35 +393,42 @@
         </w:tc>
         <w:tc>
           <w:tcPr>
-            <w:tcW w:w="827" w:type="dxa"/>
-          </w:tcPr>
-          <w:p>
-            <w:pPr>
-              <w:spacing w:line="360" w:lineRule="auto"/>
-              <w:rPr>
-                <w:sz w:val="24"/>
-                <w:szCs w:val="24"/>
-              </w:rPr>
-            </w:pPr>
-          </w:p>
-        </w:tc>
-        <w:tc>
-          <w:tcPr>
-            <w:tcW w:w="1662" w:type="dxa"/>
-          </w:tcPr>
-          <w:p>
-            <w:pPr>
-              <w:spacing w:line="360" w:lineRule="auto"/>
-              <w:rPr>
-                <w:sz w:val="24"/>
-                <w:szCs w:val="24"/>
-              </w:rPr>
-            </w:pPr>
-          </w:p>
-        </w:tc>
-        <w:tc>
-          <w:tcPr>
-            <w:tcW w:w="1249" w:type="dxa"/>
+            <w:tcW w:w="1262" w:type="dxa"/>
+          </w:tcPr>
+          <w:p>
+            <w:pPr>
+              <w:spacing w:line="360" w:lineRule="auto"/>
+              <w:rPr>
+                <w:sz w:val="24"/>
+                <w:szCs w:val="24"/>
+              </w:rPr>
+            </w:pPr>
+            <w:r>
+              <w:rPr>
+                <w:sz w:val="24"/>
+                <w:szCs w:val="24"/>
+              </w:rPr>
+              <w:t>volumes</w:t>
+            </w:r>
+          </w:p>
+        </w:tc>
+        <w:tc>
+          <w:tcPr>
+            <w:tcW w:w="2536" w:type="dxa"/>
+          </w:tcPr>
+          <w:p>
+            <w:pPr>
+              <w:spacing w:line="360" w:lineRule="auto"/>
+              <w:rPr>
+                <w:sz w:val="24"/>
+                <w:szCs w:val="24"/>
+              </w:rPr>
+            </w:pPr>
+          </w:p>
+        </w:tc>
+        <w:tc>
+          <w:tcPr>
+            <w:tcW w:w="1906" w:type="dxa"/>
           </w:tcPr>
           <w:p>
             <w:pPr>
@@ -438,7 +449,7 @@
         </w:tc>
         <w:tc>
           <w:tcPr>
-            <w:tcW w:w="884" w:type="dxa"/>
+            <w:tcW w:w="1349" w:type="dxa"/>
           </w:tcPr>
           <w:p>
             <w:pPr>
@@ -459,9 +470,12 @@
         </w:tc>
       </w:tr>
       <w:tr>
-        <w:tc>
-          <w:tcPr>
-            <w:tcW w:w="1153" w:type="dxa"/>
+        <w:trPr>
+          <w:trHeight w:val="593"/>
+        </w:trPr>
+        <w:tc>
+          <w:tcPr>
+            <w:tcW w:w="1759" w:type="dxa"/>
           </w:tcPr>
           <w:p>
             <w:pPr>
@@ -482,21 +496,21 @@
         </w:tc>
         <w:tc>
           <w:tcPr>
-            <w:tcW w:w="1546" w:type="dxa"/>
-          </w:tcPr>
-          <w:p>
-            <w:pPr>
-              <w:spacing w:line="360" w:lineRule="auto"/>
-              <w:rPr>
-                <w:sz w:val="24"/>
-                <w:szCs w:val="24"/>
-              </w:rPr>
-            </w:pPr>
-          </w:p>
-        </w:tc>
-        <w:tc>
-          <w:tcPr>
-            <w:tcW w:w="709" w:type="dxa"/>
+            <w:tcW w:w="2359" w:type="dxa"/>
+          </w:tcPr>
+          <w:p>
+            <w:pPr>
+              <w:spacing w:line="360" w:lineRule="auto"/>
+              <w:rPr>
+                <w:sz w:val="24"/>
+                <w:szCs w:val="24"/>
+              </w:rPr>
+            </w:pPr>
+          </w:p>
+        </w:tc>
+        <w:tc>
+          <w:tcPr>
+            <w:tcW w:w="1082" w:type="dxa"/>
           </w:tcPr>
           <w:p>
             <w:pPr>
@@ -517,7 +531,7 @@
         </w:tc>
         <w:tc>
           <w:tcPr>
-            <w:tcW w:w="965" w:type="dxa"/>
+            <w:tcW w:w="1473" w:type="dxa"/>
           </w:tcPr>
           <w:p>
             <w:pPr>
@@ -538,7 +552,60 @@
         </w:tc>
         <w:tc>
           <w:tcPr>
-            <w:tcW w:w="827" w:type="dxa"/>
+            <w:tcW w:w="1262" w:type="dxa"/>
+          </w:tcPr>
+          <w:p>
+            <w:pPr>
+              <w:spacing w:line="360" w:lineRule="auto"/>
+              <w:rPr>
+                <w:sz w:val="24"/>
+                <w:szCs w:val="24"/>
+              </w:rPr>
+            </w:pPr>
+            <w:proofErr w:type="gramStart"/>
+            <w:r>
+              <w:rPr>
+                <w:sz w:val="24"/>
+                <w:szCs w:val="24"/>
+              </w:rPr>
+              <w:t>Y</w:t>
+            </w:r>
+            <w:r>
+              <w:rPr>
+                <w:sz w:val="24"/>
+                <w:szCs w:val="24"/>
+              </w:rPr>
+              <w:t>es</w:t>
+            </w:r>
+            <w:r>
+              <w:rPr>
+                <w:sz w:val="24"/>
+                <w:szCs w:val="24"/>
+              </w:rPr>
+              <w:t xml:space="preserve">(  </w:t>
+            </w:r>
+            <w:proofErr w:type="spellStart"/>
+            <w:proofErr w:type="gramEnd"/>
+            <w:r>
+              <w:rPr>
+                <w:sz w:val="24"/>
+                <w:szCs w:val="24"/>
+              </w:rPr>
+              <w:t>recipies</w:t>
+            </w:r>
+            <w:proofErr w:type="spellEnd"/>
+            <w:r>
+              <w:rPr>
+                <w:sz w:val="24"/>
+                <w:szCs w:val="24"/>
+              </w:rPr>
+              <w:t>)</w:t>
+            </w:r>
+          </w:p>
+        </w:tc>
+        <w:tc>
+          <w:tcPr>
+            <w:tcW w:w="2536" w:type="dxa"/>
           </w:tcPr>
           <w:p>
             <w:pPr>
@@ -559,7 +626,7 @@
         </w:tc>
         <w:tc>
           <w:tcPr>
-            <w:tcW w:w="1662" w:type="dxa"/>
+            <w:tcW w:w="1906" w:type="dxa"/>
           </w:tcPr>
           <w:p>
             <w:pPr>
@@ -580,28 +647,7 @@
         </w:tc>
         <w:tc>
           <w:tcPr>
-            <w:tcW w:w="1249" w:type="dxa"/>
-          </w:tcPr>
-          <w:p>
-            <w:pPr>
-              <w:spacing w:line="360" w:lineRule="auto"/>
-              <w:rPr>
-                <w:sz w:val="24"/>
-                <w:szCs w:val="24"/>
-              </w:rPr>
-            </w:pPr>
-            <w:r>
-              <w:rPr>
-                <w:sz w:val="24"/>
-                <w:szCs w:val="24"/>
-              </w:rPr>
-              <w:t>yes</w:t>
-            </w:r>
-          </w:p>
-        </w:tc>
-        <w:tc>
-          <w:tcPr>
-            <w:tcW w:w="884" w:type="dxa"/>
+            <w:tcW w:w="1349" w:type="dxa"/>
           </w:tcPr>
           <w:p>
             <w:pPr>
@@ -622,9 +668,12 @@
         </w:tc>
       </w:tr>
       <w:tr>
-        <w:tc>
-          <w:tcPr>
-            <w:tcW w:w="1153" w:type="dxa"/>
+        <w:trPr>
+          <w:trHeight w:val="934"/>
+        </w:trPr>
+        <w:tc>
+          <w:tcPr>
+            <w:tcW w:w="1759" w:type="dxa"/>
           </w:tcPr>
           <w:p>
             <w:pPr>
@@ -645,7 +694,7 @@
         </w:tc>
         <w:tc>
           <w:tcPr>
-            <w:tcW w:w="1546" w:type="dxa"/>
+            <w:tcW w:w="2359" w:type="dxa"/>
           </w:tcPr>
           <w:p>
             <w:pPr>
@@ -666,7 +715,7 @@
         </w:tc>
         <w:tc>
           <w:tcPr>
-            <w:tcW w:w="709" w:type="dxa"/>
+            <w:tcW w:w="1082" w:type="dxa"/>
           </w:tcPr>
           <w:p>
             <w:pPr>
@@ -687,49 +736,49 @@
         </w:tc>
         <w:tc>
           <w:tcPr>
-            <w:tcW w:w="965" w:type="dxa"/>
-          </w:tcPr>
-          <w:p>
-            <w:pPr>
-              <w:spacing w:line="360" w:lineRule="auto"/>
-              <w:rPr>
-                <w:sz w:val="24"/>
-                <w:szCs w:val="24"/>
-              </w:rPr>
-            </w:pPr>
-          </w:p>
-        </w:tc>
-        <w:tc>
-          <w:tcPr>
-            <w:tcW w:w="827" w:type="dxa"/>
-          </w:tcPr>
-          <w:p>
-            <w:pPr>
-              <w:spacing w:line="360" w:lineRule="auto"/>
-              <w:rPr>
-                <w:sz w:val="24"/>
-                <w:szCs w:val="24"/>
-              </w:rPr>
-            </w:pPr>
-          </w:p>
-        </w:tc>
-        <w:tc>
-          <w:tcPr>
-            <w:tcW w:w="1662" w:type="dxa"/>
-          </w:tcPr>
-          <w:p>
-            <w:pPr>
-              <w:spacing w:line="360" w:lineRule="auto"/>
-              <w:rPr>
-                <w:sz w:val="24"/>
-                <w:szCs w:val="24"/>
-              </w:rPr>
-            </w:pPr>
-          </w:p>
-        </w:tc>
-        <w:tc>
-          <w:tcPr>
-            <w:tcW w:w="1249" w:type="dxa"/>
+            <w:tcW w:w="1473" w:type="dxa"/>
+          </w:tcPr>
+          <w:p>
+            <w:pPr>
+              <w:spacing w:line="360" w:lineRule="auto"/>
+              <w:rPr>
+                <w:sz w:val="24"/>
+                <w:szCs w:val="24"/>
+              </w:rPr>
+            </w:pPr>
+          </w:p>
+        </w:tc>
+        <w:tc>
+          <w:tcPr>
+            <w:tcW w:w="1262" w:type="dxa"/>
+          </w:tcPr>
+          <w:p>
+            <w:pPr>
+              <w:spacing w:line="360" w:lineRule="auto"/>
+              <w:rPr>
+                <w:sz w:val="24"/>
+                <w:szCs w:val="24"/>
+              </w:rPr>
+            </w:pPr>
+          </w:p>
+        </w:tc>
+        <w:tc>
+          <w:tcPr>
+            <w:tcW w:w="2536" w:type="dxa"/>
+          </w:tcPr>
+          <w:p>
+            <w:pPr>
+              <w:spacing w:line="360" w:lineRule="auto"/>
+              <w:rPr>
+                <w:sz w:val="24"/>
+                <w:szCs w:val="24"/>
+              </w:rPr>
+            </w:pPr>
+          </w:p>
+        </w:tc>
+        <w:tc>
+          <w:tcPr>
+            <w:tcW w:w="1906" w:type="dxa"/>
           </w:tcPr>
           <w:p>
             <w:pPr>
@@ -750,7 +799,7 @@
         </w:tc>
         <w:tc>
           <w:tcPr>
-            <w:tcW w:w="884" w:type="dxa"/>
+            <w:tcW w:w="1349" w:type="dxa"/>
           </w:tcPr>
           <w:p>
             <w:pPr>
@@ -764,9 +813,12 @@
         </w:tc>
       </w:tr>
       <w:tr>
-        <w:tc>
-          <w:tcPr>
-            <w:tcW w:w="1153" w:type="dxa"/>
+        <w:trPr>
+          <w:trHeight w:val="455"/>
+        </w:trPr>
+        <w:tc>
+          <w:tcPr>
+            <w:tcW w:w="1759" w:type="dxa"/>
           </w:tcPr>
           <w:p>
             <w:pPr>
@@ -787,42 +839,49 @@
         </w:tc>
         <w:tc>
           <w:tcPr>
-            <w:tcW w:w="1546" w:type="dxa"/>
-          </w:tcPr>
-          <w:p>
-            <w:pPr>
-              <w:spacing w:line="360" w:lineRule="auto"/>
-              <w:rPr>
-                <w:sz w:val="24"/>
-                <w:szCs w:val="24"/>
-              </w:rPr>
-            </w:pPr>
-          </w:p>
-        </w:tc>
-        <w:tc>
-          <w:tcPr>
-            <w:tcW w:w="709" w:type="dxa"/>
-          </w:tcPr>
-          <w:p>
-            <w:pPr>
-              <w:spacing w:line="360" w:lineRule="auto"/>
-              <w:rPr>
-                <w:sz w:val="24"/>
-                <w:szCs w:val="24"/>
-              </w:rPr>
-            </w:pPr>
-            <w:r>
-              <w:rPr>
-                <w:sz w:val="24"/>
-                <w:szCs w:val="24"/>
-              </w:rPr>
-              <w:t xml:space="preserve">Yes </w:t>
-            </w:r>
-          </w:p>
-        </w:tc>
-        <w:tc>
-          <w:tcPr>
-            <w:tcW w:w="965" w:type="dxa"/>
+            <w:tcW w:w="2359" w:type="dxa"/>
+          </w:tcPr>
+          <w:p>
+            <w:pPr>
+              <w:spacing w:line="360" w:lineRule="auto"/>
+              <w:rPr>
+                <w:sz w:val="24"/>
+                <w:szCs w:val="24"/>
+              </w:rPr>
+            </w:pPr>
+          </w:p>
+        </w:tc>
+        <w:tc>
+          <w:tcPr>
+            <w:tcW w:w="1082" w:type="dxa"/>
+          </w:tcPr>
+          <w:p>
+            <w:pPr>
+              <w:spacing w:line="360" w:lineRule="auto"/>
+              <w:rPr>
+                <w:sz w:val="24"/>
+                <w:szCs w:val="24"/>
+              </w:rPr>
+            </w:pPr>
+            <w:r>
+              <w:rPr>
+                <w:sz w:val="24"/>
+                <w:szCs w:val="24"/>
+              </w:rPr>
+              <w:t>y</w:t>
+            </w:r>
+            <w:r>
+              <w:rPr>
+                <w:sz w:val="24"/>
+                <w:szCs w:val="24"/>
+              </w:rPr>
+              <w:t xml:space="preserve">es </w:t>
+            </w:r>
+          </w:p>
+        </w:tc>
+        <w:tc>
+          <w:tcPr>
+            <w:tcW w:w="1473" w:type="dxa"/>
           </w:tcPr>
           <w:p>
             <w:pPr>
@@ -843,35 +902,35 @@
         </w:tc>
         <w:tc>
           <w:tcPr>
-            <w:tcW w:w="827" w:type="dxa"/>
-          </w:tcPr>
-          <w:p>
-            <w:pPr>
-              <w:spacing w:line="360" w:lineRule="auto"/>
-              <w:rPr>
-                <w:sz w:val="24"/>
-                <w:szCs w:val="24"/>
-              </w:rPr>
-            </w:pPr>
-          </w:p>
-        </w:tc>
-        <w:tc>
-          <w:tcPr>
-            <w:tcW w:w="1662" w:type="dxa"/>
-          </w:tcPr>
-          <w:p>
-            <w:pPr>
-              <w:spacing w:line="360" w:lineRule="auto"/>
-              <w:rPr>
-                <w:sz w:val="24"/>
-                <w:szCs w:val="24"/>
-              </w:rPr>
-            </w:pPr>
-          </w:p>
-        </w:tc>
-        <w:tc>
-          <w:tcPr>
-            <w:tcW w:w="1249" w:type="dxa"/>
+            <w:tcW w:w="1262" w:type="dxa"/>
+          </w:tcPr>
+          <w:p>
+            <w:pPr>
+              <w:spacing w:line="360" w:lineRule="auto"/>
+              <w:rPr>
+                <w:sz w:val="24"/>
+                <w:szCs w:val="24"/>
+              </w:rPr>
+            </w:pPr>
+          </w:p>
+        </w:tc>
+        <w:tc>
+          <w:tcPr>
+            <w:tcW w:w="2536" w:type="dxa"/>
+          </w:tcPr>
+          <w:p>
+            <w:pPr>
+              <w:spacing w:line="360" w:lineRule="auto"/>
+              <w:rPr>
+                <w:sz w:val="24"/>
+                <w:szCs w:val="24"/>
+              </w:rPr>
+            </w:pPr>
+          </w:p>
+        </w:tc>
+        <w:tc>
+          <w:tcPr>
+            <w:tcW w:w="1906" w:type="dxa"/>
           </w:tcPr>
           <w:p>
             <w:pPr>
@@ -892,7 +951,7 @@
         </w:tc>
         <w:tc>
           <w:tcPr>
-            <w:tcW w:w="884" w:type="dxa"/>
+            <w:tcW w:w="1349" w:type="dxa"/>
           </w:tcPr>
           <w:p>
             <w:pPr>
@@ -906,9 +965,12 @@
         </w:tc>
       </w:tr>
       <w:tr>
-        <w:tc>
-          <w:tcPr>
-            <w:tcW w:w="1153" w:type="dxa"/>
+        <w:trPr>
+          <w:trHeight w:val="467"/>
+        </w:trPr>
+        <w:tc>
+          <w:tcPr>
+            <w:tcW w:w="1759" w:type="dxa"/>
           </w:tcPr>
           <w:p>
             <w:pPr>
@@ -929,21 +991,21 @@
         </w:tc>
         <w:tc>
           <w:tcPr>
-            <w:tcW w:w="1546" w:type="dxa"/>
-          </w:tcPr>
-          <w:p>
-            <w:pPr>
-              <w:spacing w:line="360" w:lineRule="auto"/>
-              <w:rPr>
-                <w:sz w:val="24"/>
-                <w:szCs w:val="24"/>
-              </w:rPr>
-            </w:pPr>
-          </w:p>
-        </w:tc>
-        <w:tc>
-          <w:tcPr>
-            <w:tcW w:w="709" w:type="dxa"/>
+            <w:tcW w:w="2359" w:type="dxa"/>
+          </w:tcPr>
+          <w:p>
+            <w:pPr>
+              <w:spacing w:line="360" w:lineRule="auto"/>
+              <w:rPr>
+                <w:sz w:val="24"/>
+                <w:szCs w:val="24"/>
+              </w:rPr>
+            </w:pPr>
+          </w:p>
+        </w:tc>
+        <w:tc>
+          <w:tcPr>
+            <w:tcW w:w="1082" w:type="dxa"/>
           </w:tcPr>
           <w:p>
             <w:pPr>
@@ -964,49 +1026,49 @@
         </w:tc>
         <w:tc>
           <w:tcPr>
-            <w:tcW w:w="965" w:type="dxa"/>
-          </w:tcPr>
-          <w:p>
-            <w:pPr>
-              <w:spacing w:line="360" w:lineRule="auto"/>
-              <w:rPr>
-                <w:sz w:val="24"/>
-                <w:szCs w:val="24"/>
-              </w:rPr>
-            </w:pPr>
-          </w:p>
-        </w:tc>
-        <w:tc>
-          <w:tcPr>
-            <w:tcW w:w="827" w:type="dxa"/>
-          </w:tcPr>
-          <w:p>
-            <w:pPr>
-              <w:spacing w:line="360" w:lineRule="auto"/>
-              <w:rPr>
-                <w:sz w:val="24"/>
-                <w:szCs w:val="24"/>
-              </w:rPr>
-            </w:pPr>
-          </w:p>
-        </w:tc>
-        <w:tc>
-          <w:tcPr>
-            <w:tcW w:w="1662" w:type="dxa"/>
-          </w:tcPr>
-          <w:p>
-            <w:pPr>
-              <w:spacing w:line="360" w:lineRule="auto"/>
-              <w:rPr>
-                <w:sz w:val="24"/>
-                <w:szCs w:val="24"/>
-              </w:rPr>
-            </w:pPr>
-          </w:p>
-        </w:tc>
-        <w:tc>
-          <w:tcPr>
-            <w:tcW w:w="1249" w:type="dxa"/>
+            <w:tcW w:w="1473" w:type="dxa"/>
+          </w:tcPr>
+          <w:p>
+            <w:pPr>
+              <w:spacing w:line="360" w:lineRule="auto"/>
+              <w:rPr>
+                <w:sz w:val="24"/>
+                <w:szCs w:val="24"/>
+              </w:rPr>
+            </w:pPr>
+          </w:p>
+        </w:tc>
+        <w:tc>
+          <w:tcPr>
+            <w:tcW w:w="1262" w:type="dxa"/>
+          </w:tcPr>
+          <w:p>
+            <w:pPr>
+              <w:spacing w:line="360" w:lineRule="auto"/>
+              <w:rPr>
+                <w:sz w:val="24"/>
+                <w:szCs w:val="24"/>
+              </w:rPr>
+            </w:pPr>
+          </w:p>
+        </w:tc>
+        <w:tc>
+          <w:tcPr>
+            <w:tcW w:w="2536" w:type="dxa"/>
+          </w:tcPr>
+          <w:p>
+            <w:pPr>
+              <w:spacing w:line="360" w:lineRule="auto"/>
+              <w:rPr>
+                <w:sz w:val="24"/>
+                <w:szCs w:val="24"/>
+              </w:rPr>
+            </w:pPr>
+          </w:p>
+        </w:tc>
+        <w:tc>
+          <w:tcPr>
+            <w:tcW w:w="1906" w:type="dxa"/>
           </w:tcPr>
           <w:p>
             <w:pPr>
@@ -1027,7 +1089,7 @@
         </w:tc>
         <w:tc>
           <w:tcPr>
-            <w:tcW w:w="884" w:type="dxa"/>
+            <w:tcW w:w="1349" w:type="dxa"/>
           </w:tcPr>
           <w:p>
             <w:pPr>
@@ -1041,9 +1103,12 @@
         </w:tc>
       </w:tr>
       <w:tr>
-        <w:tc>
-          <w:tcPr>
-            <w:tcW w:w="1153" w:type="dxa"/>
+        <w:trPr>
+          <w:trHeight w:val="455"/>
+        </w:trPr>
+        <w:tc>
+          <w:tcPr>
+            <w:tcW w:w="1759" w:type="dxa"/>
           </w:tcPr>
           <w:p>
             <w:pPr>
@@ -1064,21 +1129,21 @@
         </w:tc>
         <w:tc>
           <w:tcPr>
-            <w:tcW w:w="1546" w:type="dxa"/>
-          </w:tcPr>
-          <w:p>
-            <w:pPr>
-              <w:spacing w:line="360" w:lineRule="auto"/>
-              <w:rPr>
-                <w:sz w:val="24"/>
-                <w:szCs w:val="24"/>
-              </w:rPr>
-            </w:pPr>
-          </w:p>
-        </w:tc>
-        <w:tc>
-          <w:tcPr>
-            <w:tcW w:w="709" w:type="dxa"/>
+            <w:tcW w:w="2359" w:type="dxa"/>
+          </w:tcPr>
+          <w:p>
+            <w:pPr>
+              <w:spacing w:line="360" w:lineRule="auto"/>
+              <w:rPr>
+                <w:sz w:val="24"/>
+                <w:szCs w:val="24"/>
+              </w:rPr>
+            </w:pPr>
+          </w:p>
+        </w:tc>
+        <w:tc>
+          <w:tcPr>
+            <w:tcW w:w="1082" w:type="dxa"/>
           </w:tcPr>
           <w:p>
             <w:pPr>
@@ -1099,49 +1164,49 @@
         </w:tc>
         <w:tc>
           <w:tcPr>
-            <w:tcW w:w="965" w:type="dxa"/>
-          </w:tcPr>
-          <w:p>
-            <w:pPr>
-              <w:spacing w:line="360" w:lineRule="auto"/>
-              <w:rPr>
-                <w:sz w:val="24"/>
-                <w:szCs w:val="24"/>
-              </w:rPr>
-            </w:pPr>
-          </w:p>
-        </w:tc>
-        <w:tc>
-          <w:tcPr>
-            <w:tcW w:w="827" w:type="dxa"/>
-          </w:tcPr>
-          <w:p>
-            <w:pPr>
-              <w:spacing w:line="360" w:lineRule="auto"/>
-              <w:rPr>
-                <w:sz w:val="24"/>
-                <w:szCs w:val="24"/>
-              </w:rPr>
-            </w:pPr>
-          </w:p>
-        </w:tc>
-        <w:tc>
-          <w:tcPr>
-            <w:tcW w:w="1662" w:type="dxa"/>
-          </w:tcPr>
-          <w:p>
-            <w:pPr>
-              <w:spacing w:line="360" w:lineRule="auto"/>
-              <w:rPr>
-                <w:sz w:val="24"/>
-                <w:szCs w:val="24"/>
-              </w:rPr>
-            </w:pPr>
-          </w:p>
-        </w:tc>
-        <w:tc>
-          <w:tcPr>
-            <w:tcW w:w="1249" w:type="dxa"/>
+            <w:tcW w:w="1473" w:type="dxa"/>
+          </w:tcPr>
+          <w:p>
+            <w:pPr>
+              <w:spacing w:line="360" w:lineRule="auto"/>
+              <w:rPr>
+                <w:sz w:val="24"/>
+                <w:szCs w:val="24"/>
+              </w:rPr>
+            </w:pPr>
+          </w:p>
+        </w:tc>
+        <w:tc>
+          <w:tcPr>
+            <w:tcW w:w="1262" w:type="dxa"/>
+          </w:tcPr>
+          <w:p>
+            <w:pPr>
+              <w:spacing w:line="360" w:lineRule="auto"/>
+              <w:rPr>
+                <w:sz w:val="24"/>
+                <w:szCs w:val="24"/>
+              </w:rPr>
+            </w:pPr>
+          </w:p>
+        </w:tc>
+        <w:tc>
+          <w:tcPr>
+            <w:tcW w:w="2536" w:type="dxa"/>
+          </w:tcPr>
+          <w:p>
+            <w:pPr>
+              <w:spacing w:line="360" w:lineRule="auto"/>
+              <w:rPr>
+                <w:sz w:val="24"/>
+                <w:szCs w:val="24"/>
+              </w:rPr>
+            </w:pPr>
+          </w:p>
+        </w:tc>
+        <w:tc>
+          <w:tcPr>
+            <w:tcW w:w="1906" w:type="dxa"/>
           </w:tcPr>
           <w:p>
             <w:pPr>
@@ -1162,7 +1227,7 @@
         </w:tc>
         <w:tc>
           <w:tcPr>
-            <w:tcW w:w="884" w:type="dxa"/>
+            <w:tcW w:w="1349" w:type="dxa"/>
           </w:tcPr>
           <w:p>
             <w:pPr>
@@ -1176,44 +1241,48 @@
         </w:tc>
       </w:tr>
       <w:tr>
-        <w:tc>
-          <w:tcPr>
-            <w:tcW w:w="1153" w:type="dxa"/>
-          </w:tcPr>
-          <w:p>
-            <w:pPr>
-              <w:spacing w:line="360" w:lineRule="auto"/>
-              <w:rPr>
-                <w:sz w:val="24"/>
-                <w:szCs w:val="24"/>
-              </w:rPr>
-            </w:pPr>
-            <w:r>
-              <w:rPr>
-                <w:sz w:val="24"/>
-                <w:szCs w:val="24"/>
-              </w:rPr>
+        <w:trPr>
+          <w:trHeight w:val="3245"/>
+        </w:trPr>
+        <w:tc>
+          <w:tcPr>
+            <w:tcW w:w="1759" w:type="dxa"/>
+          </w:tcPr>
+          <w:p>
+            <w:pPr>
+              <w:spacing w:line="360" w:lineRule="auto"/>
+              <w:rPr>
+                <w:sz w:val="24"/>
+                <w:szCs w:val="24"/>
+              </w:rPr>
+            </w:pPr>
+            <w:r>
+              <w:rPr>
+                <w:sz w:val="24"/>
+                <w:szCs w:val="24"/>
+              </w:rPr>
+              <w:lastRenderedPageBreak/>
               <w:t>Docker Distribution</w:t>
             </w:r>
           </w:p>
         </w:tc>
         <w:tc>
           <w:tcPr>
-            <w:tcW w:w="1546" w:type="dxa"/>
-          </w:tcPr>
-          <w:p>
-            <w:pPr>
-              <w:spacing w:line="360" w:lineRule="auto"/>
-              <w:rPr>
-                <w:sz w:val="24"/>
-                <w:szCs w:val="24"/>
-              </w:rPr>
-            </w:pPr>
-          </w:p>
-        </w:tc>
-        <w:tc>
-          <w:tcPr>
-            <w:tcW w:w="709" w:type="dxa"/>
+            <w:tcW w:w="2359" w:type="dxa"/>
+          </w:tcPr>
+          <w:p>
+            <w:pPr>
+              <w:spacing w:line="360" w:lineRule="auto"/>
+              <w:rPr>
+                <w:sz w:val="24"/>
+                <w:szCs w:val="24"/>
+              </w:rPr>
+            </w:pPr>
+          </w:p>
+        </w:tc>
+        <w:tc>
+          <w:tcPr>
+            <w:tcW w:w="1082" w:type="dxa"/>
           </w:tcPr>
           <w:p>
             <w:pPr>
@@ -1234,7 +1303,7 @@
         </w:tc>
         <w:tc>
           <w:tcPr>
-            <w:tcW w:w="965" w:type="dxa"/>
+            <w:tcW w:w="1473" w:type="dxa"/>
           </w:tcPr>
           <w:p>
             <w:pPr>
@@ -1250,7 +1319,7 @@
                 <w:sz w:val="24"/>
                 <w:szCs w:val="24"/>
               </w:rPr>
-              <w:t>Y</w:t>
+              <w:t>y</w:t>
             </w:r>
             <w:r>
               <w:rPr>
@@ -1278,35 +1347,35 @@
         </w:tc>
         <w:tc>
           <w:tcPr>
-            <w:tcW w:w="827" w:type="dxa"/>
-          </w:tcPr>
-          <w:p>
-            <w:pPr>
-              <w:spacing w:line="360" w:lineRule="auto"/>
-              <w:rPr>
-                <w:sz w:val="24"/>
-                <w:szCs w:val="24"/>
-              </w:rPr>
-            </w:pPr>
-          </w:p>
-        </w:tc>
-        <w:tc>
-          <w:tcPr>
-            <w:tcW w:w="1662" w:type="dxa"/>
-          </w:tcPr>
-          <w:p>
-            <w:pPr>
-              <w:spacing w:line="360" w:lineRule="auto"/>
-              <w:rPr>
-                <w:sz w:val="24"/>
-                <w:szCs w:val="24"/>
-              </w:rPr>
-            </w:pPr>
-          </w:p>
-        </w:tc>
-        <w:tc>
-          <w:tcPr>
-            <w:tcW w:w="1249" w:type="dxa"/>
+            <w:tcW w:w="1262" w:type="dxa"/>
+          </w:tcPr>
+          <w:p>
+            <w:pPr>
+              <w:spacing w:line="360" w:lineRule="auto"/>
+              <w:rPr>
+                <w:sz w:val="24"/>
+                <w:szCs w:val="24"/>
+              </w:rPr>
+            </w:pPr>
+          </w:p>
+        </w:tc>
+        <w:tc>
+          <w:tcPr>
+            <w:tcW w:w="2536" w:type="dxa"/>
+          </w:tcPr>
+          <w:p>
+            <w:pPr>
+              <w:spacing w:line="360" w:lineRule="auto"/>
+              <w:rPr>
+                <w:sz w:val="24"/>
+                <w:szCs w:val="24"/>
+              </w:rPr>
+            </w:pPr>
+          </w:p>
+        </w:tc>
+        <w:tc>
+          <w:tcPr>
+            <w:tcW w:w="1906" w:type="dxa"/>
           </w:tcPr>
           <w:p>
             <w:pPr>
@@ -1327,7 +1396,7 @@
         </w:tc>
         <w:tc>
           <w:tcPr>
-            <w:tcW w:w="884" w:type="dxa"/>
+            <w:tcW w:w="1349" w:type="dxa"/>
           </w:tcPr>
           <w:p>
             <w:pPr>
@@ -1363,7 +1432,6 @@
           <w:sz w:val="24"/>
           <w:szCs w:val="24"/>
         </w:rPr>
-        <w:lastRenderedPageBreak/>
         <w:t xml:space="preserve">Singularity Hub: </w:t>
       </w:r>
     </w:p>
@@ -1399,8 +1467,182 @@
         <w:t xml:space="preserve"> have to go through the pain of installing missing dependencies. Do you need to run a different operating system entirely? You can “swap out” the operating system on your host for a different one within a Singularity container. As the user, you are in control of the extent to which your container interacts with its host. There can be seamless integration, or little to no communication at all.</w:t>
       </w:r>
     </w:p>
+    <w:p>
+      <w:pPr>
+        <w:spacing w:line="360" w:lineRule="auto"/>
+        <w:rPr>
+          <w:sz w:val="24"/>
+          <w:szCs w:val="24"/>
+        </w:rPr>
+      </w:pPr>
+      <w:r>
+        <w:rPr>
+          <w:sz w:val="24"/>
+          <w:szCs w:val="24"/>
+        </w:rPr>
+        <w:t>//</w:t>
+      </w:r>
+      <w:proofErr w:type="spellStart"/>
+      <w:r>
+        <w:rPr>
+          <w:sz w:val="24"/>
+          <w:szCs w:val="24"/>
+        </w:rPr>
+        <w:t>opensh</w:t>
+      </w:r>
+      <w:r>
+        <w:rPr>
+          <w:sz w:val="24"/>
+          <w:szCs w:val="24"/>
+        </w:rPr>
+        <w:t>ift</w:t>
+      </w:r>
+      <w:proofErr w:type="spellEnd"/>
+    </w:p>
+    <w:p>
+      <w:pPr>
+        <w:spacing w:line="360" w:lineRule="auto"/>
+        <w:rPr>
+          <w:sz w:val="24"/>
+          <w:szCs w:val="24"/>
+        </w:rPr>
+      </w:pPr>
+      <w:r>
+        <w:rPr>
+          <w:sz w:val="24"/>
+          <w:szCs w:val="24"/>
+        </w:rPr>
+        <w:t>//</w:t>
+      </w:r>
+      <w:r>
+        <w:rPr>
+          <w:sz w:val="24"/>
+          <w:szCs w:val="24"/>
+        </w:rPr>
+        <w:t>software stack (system partition)</w:t>
+      </w:r>
+      <w:r>
+        <w:rPr>
+          <w:sz w:val="24"/>
+          <w:szCs w:val="24"/>
+        </w:rPr>
+        <w:cr/>
+        <w:t xml:space="preserve">2.Data Container: Created using </w:t>
+      </w:r>
+      <w:proofErr w:type="spellStart"/>
+      <w:r>
+        <w:rPr>
+          <w:sz w:val="24"/>
+          <w:szCs w:val="24"/>
+        </w:rPr>
+        <w:t>sif</w:t>
+      </w:r>
+      <w:proofErr w:type="spellEnd"/>
+      <w:r>
+        <w:rPr>
+          <w:sz w:val="24"/>
+          <w:szCs w:val="24"/>
+        </w:rPr>
+        <w:t xml:space="preserve"> tools that adds a data partition with the compressed information</w:t>
+      </w:r>
+      <w:r>
+        <w:rPr>
+          <w:sz w:val="24"/>
+          <w:szCs w:val="24"/>
+        </w:rPr>
+        <w:cr/>
+        <w:t>*Unique identification of containers and repository (</w:t>
+      </w:r>
+      <w:proofErr w:type="spellStart"/>
+      <w:r>
+        <w:rPr>
+          <w:sz w:val="24"/>
+          <w:szCs w:val="24"/>
+        </w:rPr>
+        <w:t>UUID+Github</w:t>
+      </w:r>
+      <w:proofErr w:type="spellEnd"/>
+      <w:r>
+        <w:rPr>
+          <w:sz w:val="24"/>
+          <w:szCs w:val="24"/>
+        </w:rPr>
+        <w:t xml:space="preserve"> linked)</w:t>
+      </w:r>
+      <w:r>
+        <w:rPr>
+          <w:sz w:val="24"/>
+          <w:szCs w:val="24"/>
+        </w:rPr>
+        <w:cr/>
+      </w:r>
+      <w:r>
+        <w:rPr>
+          <w:sz w:val="24"/>
+          <w:szCs w:val="24"/>
+        </w:rPr>
+        <w:lastRenderedPageBreak/>
+        <w:t>Allow public and private repository settings</w:t>
+      </w:r>
+      <w:r>
+        <w:rPr>
+          <w:sz w:val="24"/>
+          <w:szCs w:val="24"/>
+        </w:rPr>
+        <w:cr/>
+        <w:t xml:space="preserve">Ensure security and confidentiality of containers </w:t>
+      </w:r>
+    </w:p>
+    <w:p>
+      <w:pPr>
+        <w:spacing w:line="360" w:lineRule="auto"/>
+        <w:rPr>
+          <w:sz w:val="24"/>
+          <w:szCs w:val="24"/>
+        </w:rPr>
+      </w:pPr>
+      <w:r>
+        <w:rPr>
+          <w:sz w:val="24"/>
+          <w:szCs w:val="24"/>
+        </w:rPr>
+        <w:t>Team and user authentication</w:t>
+      </w:r>
+    </w:p>
+    <w:p>
+      <w:pPr>
+        <w:spacing w:line="360" w:lineRule="auto"/>
+        <w:rPr>
+          <w:sz w:val="24"/>
+          <w:szCs w:val="24"/>
+        </w:rPr>
+      </w:pPr>
+      <w:r>
+        <w:rPr>
+          <w:sz w:val="24"/>
+          <w:szCs w:val="24"/>
+        </w:rPr>
+        <w:t>Read and write permissions</w:t>
+      </w:r>
+    </w:p>
+    <w:p>
+      <w:pPr>
+        <w:spacing w:line="360" w:lineRule="auto"/>
+        <w:rPr>
+          <w:sz w:val="24"/>
+          <w:szCs w:val="24"/>
+        </w:rPr>
+      </w:pPr>
+      <w:r>
+        <w:rPr>
+          <w:sz w:val="24"/>
+          <w:szCs w:val="24"/>
+        </w:rPr>
+        <w:t>Grant version control of containers</w:t>
+      </w:r>
+    </w:p>
     <w:sectPr>
-      <w:pgSz w:w="12240" w:h="15840"/>
+      <w:pgSz w:w="15840" w:h="12240" w:orient="landscape"/>
       <w:pgMar w:top="1440" w:right="1440" w:bottom="1440" w:left="1440" w:header="720" w:footer="720" w:gutter="0"/>
       <w:cols w:space="720"/>
       <w:docGrid w:linePitch="360"/>

</xml_diff>